<commit_message>
exam prep my music added
</commit_message>
<xml_diff>
--- a/ex.prep.shoppingtlist/Exam_ShoppingList_Description.docx
+++ b/ex.prep.shoppingtlist/Exam_ShoppingList_Description.docx
@@ -557,7 +557,16 @@
           <w:rFonts w:cstheme="minorHAnsi"/>
           <w:b w:val="0"/>
         </w:rPr>
-        <w:t>Name length must be between 3 and 20 characters (inclusive 3 and 20).</w:t>
+        <w:t xml:space="preserve">Name length must be between </w:t>
+      </w:r>
+      <w:r>
+        <w:rPr>
+          <w:rStyle w:val="CodeChar"/>
+          <w:rFonts w:cstheme="minorHAnsi"/>
+          <w:b w:val="0"/>
+          <w:highlight w:val="yellow"/>
+        </w:rPr>
+        <w:t>3 and 20 characters (inclusive 3 and 20).</w:t>
       </w:r>
     </w:p>
     <w:p>
@@ -613,7 +622,24 @@
           <w:rFonts w:cstheme="minorHAnsi"/>
           <w:b w:val="0"/>
         </w:rPr>
-        <w:t>Description min length must be minimum 5(inclusive) characters</w:t>
+        <w:t xml:space="preserve">Description min length must be minimum </w:t>
+      </w:r>
+      <w:r>
+        <w:rPr>
+          <w:rStyle w:val="CodeChar"/>
+          <w:rFonts w:cstheme="minorHAnsi"/>
+          <w:b w:val="0"/>
+          <w:highlight w:val="yellow"/>
+        </w:rPr>
+        <w:t>5(inclusive)</w:t>
+      </w:r>
+      <w:r>
+        <w:rPr>
+          <w:rStyle w:val="CodeChar"/>
+          <w:rFonts w:cstheme="minorHAnsi"/>
+          <w:b w:val="0"/>
+        </w:rPr>
+        <w:t xml:space="preserve"> characters</w:t>
       </w:r>
     </w:p>
     <w:p>
@@ -794,7 +820,16 @@
           <w:rFonts w:cstheme="minorHAnsi"/>
           <w:b w:val="0"/>
         </w:rPr>
-        <w:t>Category cannot be null.</w:t>
+        <w:t xml:space="preserve">Category </w:t>
+      </w:r>
+      <w:r>
+        <w:rPr>
+          <w:rStyle w:val="CodeChar"/>
+          <w:rFonts w:cstheme="minorHAnsi"/>
+          <w:b w:val="0"/>
+          <w:highlight w:val="yellow"/>
+        </w:rPr>
+        <w:t>cannot be null.</w:t>
       </w:r>
     </w:p>
     <w:p>
@@ -4322,7 +4357,7 @@
                         <w:szCs w:val="17"/>
                       </w:rPr>
                     </w:pPr>
-                    <w:bookmarkStart w:id="2" w:name="_Hlk24191091"/>
+                    <w:bookmarkStart w:id="1" w:name="_Hlk24191091"/>
                     <w:r>
                       <w:rPr>
                         <w:sz w:val="17"/>
@@ -4349,7 +4384,7 @@
                     <w:hyperlink r:id="rId21" w:history="1">
                       <w:r>
                         <w:rPr>
-                          <w:rStyle w:val="a9"/>
+                          <w:rStyle w:val="Hyperlink"/>
                           <w:color w:val="0882DE"/>
                           <w:sz w:val="17"/>
                           <w:szCs w:val="17"/>
@@ -4358,7 +4393,7 @@
                       </w:r>
                       <w:r>
                         <w:rPr>
-                          <w:rStyle w:val="a9"/>
+                          <w:rStyle w:val="Hyperlink"/>
                           <w:color w:val="0882DE"/>
                           <w:sz w:val="17"/>
                           <w:szCs w:val="17"/>
@@ -4367,7 +4402,7 @@
                       </w:r>
                       <w:r>
                         <w:rPr>
-                          <w:rStyle w:val="a9"/>
+                          <w:rStyle w:val="Hyperlink"/>
                           <w:color w:val="0882DE"/>
                           <w:sz w:val="17"/>
                           <w:szCs w:val="17"/>
@@ -4467,7 +4502,7 @@
                       <w:t>.</w:t>
                     </w:r>
                   </w:p>
-                  <w:bookmarkEnd w:id="2"/>
+                  <w:bookmarkEnd w:id="1"/>
                   <w:p>
                     <w:pPr>
                       <w:spacing w:line="240" w:lineRule="auto"/>
@@ -4488,7 +4523,7 @@
                           <wp:extent cx="180000" cy="180000"/>
                           <wp:effectExtent l="0" t="0" r="0" b="0"/>
                           <wp:docPr id="3" name="Picture 3">
-                            <a:hlinkClick xmlns:a="http://schemas.openxmlformats.org/drawingml/2006/main" r:id="rId22"/>
+                            <a:hlinkClick xmlns:a="http://schemas.openxmlformats.org/drawingml/2006/main" r:id="rId2"/>
                           </wp:docPr>
                           <wp:cNvGraphicFramePr>
                             <a:graphicFrameLocks xmlns:a="http://schemas.openxmlformats.org/drawingml/2006/main" noChangeAspect="1"/>
@@ -4498,14 +4533,14 @@
                               <pic:pic xmlns:pic="http://schemas.openxmlformats.org/drawingml/2006/picture">
                                 <pic:nvPicPr>
                                   <pic:cNvPr id="3" name="Picture 3">
-                                    <a:hlinkClick r:id="rId22"/>
+                                    <a:hlinkClick r:id="rId2"/>
                                   </pic:cNvPr>
                                   <pic:cNvPicPr>
                                     <a:picLocks noChangeAspect="1" noChangeArrowheads="1"/>
                                   </pic:cNvPicPr>
                                 </pic:nvPicPr>
                                 <pic:blipFill>
-                                  <a:blip r:embed="rId23">
+                                  <a:blip r:embed="rId3">
                                     <a:extLst>
                                       <a:ext uri="{28A0092B-C50C-407E-A947-70E740481C1C}">
                                         <a14:useLocalDpi xmlns:a14="http://schemas.microsoft.com/office/drawing/2010/main" val="0"/>
@@ -4554,7 +4589,7 @@
                           <wp:extent cx="180000" cy="180000"/>
                           <wp:effectExtent l="0" t="0" r="0" b="0"/>
                           <wp:docPr id="2" name="Picture 2">
-                            <a:hlinkClick xmlns:a="http://schemas.openxmlformats.org/drawingml/2006/main" r:id="rId24"/>
+                            <a:hlinkClick xmlns:a="http://schemas.openxmlformats.org/drawingml/2006/main" r:id="rId4"/>
                           </wp:docPr>
                           <wp:cNvGraphicFramePr>
                             <a:graphicFrameLocks xmlns:a="http://schemas.openxmlformats.org/drawingml/2006/main" noChangeAspect="1"/>
@@ -4564,14 +4599,14 @@
                               <pic:pic xmlns:pic="http://schemas.openxmlformats.org/drawingml/2006/picture">
                                 <pic:nvPicPr>
                                   <pic:cNvPr id="2" name="Picture 2">
-                                    <a:hlinkClick r:id="rId24"/>
+                                    <a:hlinkClick r:id="rId4"/>
                                   </pic:cNvPr>
                                   <pic:cNvPicPr>
                                     <a:picLocks noChangeAspect="1" noChangeArrowheads="1"/>
                                   </pic:cNvPicPr>
                                 </pic:nvPicPr>
                                 <pic:blipFill>
-                                  <a:blip r:embed="rId25">
+                                  <a:blip r:embed="rId5">
                                     <a:extLst>
                                       <a:ext uri="{28A0092B-C50C-407E-A947-70E740481C1C}">
                                         <a14:useLocalDpi xmlns:a14="http://schemas.microsoft.com/office/drawing/2010/main" val="0"/>
@@ -4620,7 +4655,7 @@
                           <wp:extent cx="180000" cy="180000"/>
                           <wp:effectExtent l="0" t="0" r="0" b="0"/>
                           <wp:docPr id="5" name="Picture 5" title="Software University @ Facebook">
-                            <a:hlinkClick xmlns:a="http://schemas.openxmlformats.org/drawingml/2006/main" r:id="rId26"/>
+                            <a:hlinkClick xmlns:a="http://schemas.openxmlformats.org/drawingml/2006/main" r:id="rId6"/>
                           </wp:docPr>
                           <wp:cNvGraphicFramePr>
                             <a:graphicFrameLocks xmlns:a="http://schemas.openxmlformats.org/drawingml/2006/main" noChangeAspect="1"/>
@@ -4630,12 +4665,12 @@
                               <pic:pic xmlns:pic="http://schemas.openxmlformats.org/drawingml/2006/picture">
                                 <pic:nvPicPr>
                                   <pic:cNvPr id="5" name="Picture 5" title="Software University @ Facebook">
-                                    <a:hlinkClick r:id="rId26"/>
+                                    <a:hlinkClick r:id="rId6"/>
                                   </pic:cNvPr>
                                   <pic:cNvPicPr/>
                                 </pic:nvPicPr>
                                 <pic:blipFill>
-                                  <a:blip r:embed="rId27"/>
+                                  <a:blip r:embed="rId7"/>
                                   <a:stretch>
                                     <a:fillRect/>
                                   </a:stretch>
@@ -4673,7 +4708,7 @@
                           <wp:extent cx="180000" cy="180000"/>
                           <wp:effectExtent l="0" t="0" r="0" b="0"/>
                           <wp:docPr id="20" name="Picture 20">
-                            <a:hlinkClick xmlns:a="http://schemas.openxmlformats.org/drawingml/2006/main" r:id="rId28"/>
+                            <a:hlinkClick xmlns:a="http://schemas.openxmlformats.org/drawingml/2006/main" r:id="rId8"/>
                           </wp:docPr>
                           <wp:cNvGraphicFramePr>
                             <a:graphicFrameLocks xmlns:a="http://schemas.openxmlformats.org/drawingml/2006/main" noChangeAspect="1"/>
@@ -4683,20 +4718,20 @@
                               <pic:pic xmlns:pic="http://schemas.openxmlformats.org/drawingml/2006/picture">
                                 <pic:nvPicPr>
                                   <pic:cNvPr id="20" name="Picture 20">
-                                    <a:hlinkClick r:id="rId28"/>
+                                    <a:hlinkClick r:id="rId8"/>
                                   </pic:cNvPr>
                                   <pic:cNvPicPr>
                                     <a:picLocks noChangeAspect="1" noChangeArrowheads="1"/>
                                   </pic:cNvPicPr>
                                 </pic:nvPicPr>
                                 <pic:blipFill>
-                                  <a:blip r:embed="rId29">
+                                  <a:blip r:embed="rId9">
                                     <a:extLst>
                                       <a:ext uri="{28A0092B-C50C-407E-A947-70E740481C1C}">
                                         <a14:useLocalDpi xmlns:a14="http://schemas.microsoft.com/office/drawing/2010/main" val="0"/>
                                       </a:ext>
                                       <a:ext uri="{837473B0-CC2E-450A-ABE3-18F120FF3D39}">
-                                        <a1611:picAttrSrcUrl xmlns:a1611="http://schemas.microsoft.com/office/drawing/2016/11/main" xmlns:w16cid="http://schemas.microsoft.com/office/word/2016/wordml/cid" xmlns:w="http://schemas.openxmlformats.org/wordprocessingml/2006/main" xmlns:w10="urn:schemas-microsoft-com:office:word" xmlns:v="urn:schemas-microsoft-com:vml" xmlns:o="urn:schemas-microsoft-com:office:office" xmlns:am3d="http://schemas.microsoft.com/office/drawing/2017/model3d" xmlns:aink="http://schemas.microsoft.com/office/drawing/2016/ink" xmlns:cx8="http://schemas.microsoft.com/office/drawing/2016/5/14/chartex" xmlns:cx7="http://schemas.microsoft.com/office/drawing/2016/5/13/chartex" xmlns:cx6="http://schemas.microsoft.com/office/drawing/2016/5/12/chartex" xmlns:cx5="http://schemas.microsoft.com/office/drawing/2016/5/11/chartex" xmlns:cx4="http://schemas.microsoft.com/office/drawing/2016/5/10/chartex" xmlns:cx3="http://schemas.microsoft.com/office/drawing/2016/5/9/chartex" xmlns:cx2="http://schemas.microsoft.com/office/drawing/2015/10/21/chartex" xmlns:cx1="http://schemas.microsoft.com/office/drawing/2015/9/8/chartex" xmlns="" r:id="rId30"/>
+                                        <a1611:picAttrSrcUrl xmlns:a1611="http://schemas.microsoft.com/office/drawing/2016/11/main" r:id="rId10"/>
                                       </a:ext>
                                     </a:extLst>
                                   </a:blip>
@@ -4742,7 +4777,7 @@
                           <wp:extent cx="180000" cy="180000"/>
                           <wp:effectExtent l="0" t="0" r="0" b="0"/>
                           <wp:docPr id="7" name="Picture 7" title="Software University @ Twitter">
-                            <a:hlinkClick xmlns:a="http://schemas.openxmlformats.org/drawingml/2006/main" r:id="rId31"/>
+                            <a:hlinkClick xmlns:a="http://schemas.openxmlformats.org/drawingml/2006/main" r:id="rId11"/>
                           </wp:docPr>
                           <wp:cNvGraphicFramePr>
                             <a:graphicFrameLocks xmlns:a="http://schemas.openxmlformats.org/drawingml/2006/main" noChangeAspect="1"/>
@@ -4752,12 +4787,12 @@
                               <pic:pic xmlns:pic="http://schemas.openxmlformats.org/drawingml/2006/picture">
                                 <pic:nvPicPr>
                                   <pic:cNvPr id="7" name="Picture 7" title="Software University @ Twitter">
-                                    <a:hlinkClick r:id="rId31"/>
+                                    <a:hlinkClick r:id="rId11"/>
                                   </pic:cNvPr>
                                   <pic:cNvPicPr/>
                                 </pic:nvPicPr>
                                 <pic:blipFill>
-                                  <a:blip r:embed="rId32"/>
+                                  <a:blip r:embed="rId12"/>
                                   <a:stretch>
                                     <a:fillRect/>
                                   </a:stretch>
@@ -4795,7 +4830,7 @@
                           <wp:extent cx="180000" cy="180000"/>
                           <wp:effectExtent l="0" t="0" r="0" b="0"/>
                           <wp:docPr id="17" name="Picture 17" title="Software University @ YouTube">
-                            <a:hlinkClick xmlns:a="http://schemas.openxmlformats.org/drawingml/2006/main" r:id="rId33"/>
+                            <a:hlinkClick xmlns:a="http://schemas.openxmlformats.org/drawingml/2006/main" r:id="rId13"/>
                           </wp:docPr>
                           <wp:cNvGraphicFramePr>
                             <a:graphicFrameLocks xmlns:a="http://schemas.openxmlformats.org/drawingml/2006/main" noChangeAspect="1"/>
@@ -4805,12 +4840,12 @@
                               <pic:pic xmlns:pic="http://schemas.openxmlformats.org/drawingml/2006/picture">
                                 <pic:nvPicPr>
                                   <pic:cNvPr id="17" name="Picture 17" title="Software University @ YouTube">
-                                    <a:hlinkClick r:id="rId33"/>
+                                    <a:hlinkClick r:id="rId13"/>
                                   </pic:cNvPr>
                                   <pic:cNvPicPr/>
                                 </pic:nvPicPr>
                                 <pic:blipFill>
-                                  <a:blip r:embed="rId34"/>
+                                  <a:blip r:embed="rId14"/>
                                   <a:stretch>
                                     <a:fillRect/>
                                   </a:stretch>
@@ -4848,7 +4883,7 @@
                           <wp:extent cx="180000" cy="180000"/>
                           <wp:effectExtent l="0" t="0" r="0" b="0"/>
                           <wp:docPr id="21" name="Picture 21">
-                            <a:hlinkClick xmlns:a="http://schemas.openxmlformats.org/drawingml/2006/main" r:id="rId35"/>
+                            <a:hlinkClick xmlns:a="http://schemas.openxmlformats.org/drawingml/2006/main" r:id="rId15"/>
                           </wp:docPr>
                           <wp:cNvGraphicFramePr>
                             <a:graphicFrameLocks xmlns:a="http://schemas.openxmlformats.org/drawingml/2006/main" noChangeAspect="1"/>
@@ -4858,14 +4893,14 @@
                               <pic:pic xmlns:pic="http://schemas.openxmlformats.org/drawingml/2006/picture">
                                 <pic:nvPicPr>
                                   <pic:cNvPr id="21" name="Picture 21">
-                                    <a:hlinkClick r:id="rId35"/>
+                                    <a:hlinkClick r:id="rId15"/>
                                   </pic:cNvPr>
                                   <pic:cNvPicPr>
                                     <a:picLocks noChangeAspect="1" noChangeArrowheads="1"/>
                                   </pic:cNvPicPr>
                                 </pic:nvPicPr>
                                 <pic:blipFill rotWithShape="1">
-                                  <a:blip r:embed="rId36">
+                                  <a:blip r:embed="rId16">
                                     <a:extLst>
                                       <a:ext uri="{28A0092B-C50C-407E-A947-70E740481C1C}">
                                         <a14:useLocalDpi xmlns:a14="http://schemas.microsoft.com/office/drawing/2010/main" val="0"/>
@@ -4917,7 +4952,7 @@
                           <wp:extent cx="180000" cy="180000"/>
                           <wp:effectExtent l="0" t="0" r="0" b="0"/>
                           <wp:docPr id="22" name="Picture 22">
-                            <a:hlinkClick xmlns:a="http://schemas.openxmlformats.org/drawingml/2006/main" r:id="rId37"/>
+                            <a:hlinkClick xmlns:a="http://schemas.openxmlformats.org/drawingml/2006/main" r:id="rId17"/>
                           </wp:docPr>
                           <wp:cNvGraphicFramePr>
                             <a:graphicFrameLocks xmlns:a="http://schemas.openxmlformats.org/drawingml/2006/main" noChangeAspect="1"/>
@@ -4927,14 +4962,14 @@
                               <pic:pic xmlns:pic="http://schemas.openxmlformats.org/drawingml/2006/picture">
                                 <pic:nvPicPr>
                                   <pic:cNvPr id="22" name="Picture 22">
-                                    <a:hlinkClick r:id="rId37"/>
+                                    <a:hlinkClick r:id="rId17"/>
                                   </pic:cNvPr>
                                   <pic:cNvPicPr>
                                     <a:picLocks noChangeAspect="1" noChangeArrowheads="1"/>
                                   </pic:cNvPicPr>
                                 </pic:nvPicPr>
                                 <pic:blipFill>
-                                  <a:blip r:embed="rId38">
+                                  <a:blip r:embed="rId18">
                                     <a:extLst>
                                       <a:ext uri="{28A0092B-C50C-407E-A947-70E740481C1C}">
                                         <a14:useLocalDpi xmlns:a14="http://schemas.microsoft.com/office/drawing/2010/main" val="0"/>
@@ -4983,7 +5018,7 @@
                           <wp:extent cx="180000" cy="180000"/>
                           <wp:effectExtent l="0" t="0" r="0" b="0"/>
                           <wp:docPr id="23" name="Picture 23" title="Software University: Email Us">
-                            <a:hlinkClick xmlns:a="http://schemas.openxmlformats.org/drawingml/2006/main" r:id="rId39"/>
+                            <a:hlinkClick xmlns:a="http://schemas.openxmlformats.org/drawingml/2006/main" r:id="rId19"/>
                           </wp:docPr>
                           <wp:cNvGraphicFramePr>
                             <a:graphicFrameLocks xmlns:a="http://schemas.openxmlformats.org/drawingml/2006/main" noChangeAspect="1"/>
@@ -4993,12 +5028,12 @@
                               <pic:pic xmlns:pic="http://schemas.openxmlformats.org/drawingml/2006/picture">
                                 <pic:nvPicPr>
                                   <pic:cNvPr id="23" name="Picture 23" title="Software University: Email Us">
-                                    <a:hlinkClick r:id="rId39"/>
+                                    <a:hlinkClick r:id="rId19"/>
                                   </pic:cNvPr>
                                   <pic:cNvPicPr/>
                                 </pic:nvPicPr>
                                 <pic:blipFill>
-                                  <a:blip r:embed="rId40"/>
+                                  <a:blip r:embed="rId20"/>
                                   <a:stretch>
                                     <a:fillRect/>
                                   </a:stretch>
@@ -5043,7 +5078,7 @@
           <wp:effectExtent l="0" t="0" r="0" b="5715"/>
           <wp:wrapSquare wrapText="bothSides"/>
           <wp:docPr id="1" name="Picture 1">
-            <a:hlinkClick xmlns:a="http://schemas.openxmlformats.org/drawingml/2006/main" r:id="rId22"/>
+            <a:hlinkClick xmlns:a="http://schemas.openxmlformats.org/drawingml/2006/main" r:id="rId2"/>
           </wp:docPr>
           <wp:cNvGraphicFramePr>
             <a:graphicFrameLocks xmlns:a="http://schemas.openxmlformats.org/drawingml/2006/main" noChangeAspect="1"/>
@@ -5053,14 +5088,14 @@
               <pic:pic xmlns:pic="http://schemas.openxmlformats.org/drawingml/2006/picture">
                 <pic:nvPicPr>
                   <pic:cNvPr id="1" name="Picture 1">
-                    <a:hlinkClick r:id="rId22"/>
+                    <a:hlinkClick r:id="rId2"/>
                   </pic:cNvPr>
                   <pic:cNvPicPr>
                     <a:picLocks noChangeAspect="1" noChangeArrowheads="1"/>
                   </pic:cNvPicPr>
                 </pic:nvPicPr>
                 <pic:blipFill>
-                  <a:blip r:embed="rId41">
+                  <a:blip r:embed="rId22">
                     <a:extLst>
                       <a:ext uri="{28A0092B-C50C-407E-A947-70E740481C1C}">
                         <a14:useLocalDpi xmlns:a14="http://schemas.microsoft.com/office/drawing/2010/main" val="0"/>
@@ -5345,11 +5380,7 @@
         </mc:Choice>
         <mc:Fallback>
           <w:pict>
-            <v:shapetype w14:anchorId="60DB5C39" id="_x0000_t202" coordsize="21600,21600" o:spt="202" path="m,l,21600r21600,l21600,xe">
-              <v:stroke joinstyle="miter"/>
-              <v:path gradientshapeok="t" o:connecttype="rect"/>
-            </v:shapetype>
-            <v:shape id="Text Box 4" o:spid="_x0000_s1028" type="#_x0000_t202" style="position:absolute;margin-left:444.65pt;margin-top:26.95pt;width:70.9pt;height:15.9pt;z-index:251663360;visibility:visible;mso-wrap-style:square;mso-width-percent:0;mso-height-percent:0;mso-wrap-distance-left:9pt;mso-wrap-distance-top:0;mso-wrap-distance-right:9pt;mso-wrap-distance-bottom:0;mso-position-horizontal:absolute;mso-position-horizontal-relative:text;mso-position-vertical:absolute;mso-position-vertical-relative:text;mso-width-percent:0;mso-height-percent:0;mso-width-relative:page;mso-height-relative:page;v-text-anchor:middle" o:gfxdata="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" filled="f" stroked="f" strokeweight=".5pt">
+            <v:shape w14:anchorId="60DB5C39" id="Text Box 4" o:spid="_x0000_s1028" type="#_x0000_t202" style="position:absolute;margin-left:444.65pt;margin-top:26.95pt;width:70.9pt;height:15.9pt;z-index:251663360;visibility:visible;mso-wrap-style:square;mso-width-percent:0;mso-height-percent:0;mso-wrap-distance-left:9pt;mso-wrap-distance-top:0;mso-wrap-distance-right:9pt;mso-wrap-distance-bottom:0;mso-position-horizontal:absolute;mso-position-horizontal-relative:text;mso-position-vertical:absolute;mso-position-vertical-relative:text;mso-width-percent:0;mso-height-percent:0;mso-width-relative:page;mso-height-relative:page;v-text-anchor:middle" o:gfxdata="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" filled="f" stroked="f" strokeweight=".5pt">
               <v:textbox inset="0,0,0,0">
                 <w:txbxContent>
                   <w:p>
@@ -10667,6 +10698,7 @@
     <w:lsdException w:name="HTML Sample" w:semiHidden="1" w:unhideWhenUsed="1"/>
     <w:lsdException w:name="HTML Typewriter" w:semiHidden="1" w:unhideWhenUsed="1"/>
     <w:lsdException w:name="HTML Variable" w:semiHidden="1" w:unhideWhenUsed="1"/>
+    <w:lsdException w:name="Normal Table" w:semiHidden="1" w:unhideWhenUsed="1"/>
     <w:lsdException w:name="annotation subject" w:semiHidden="1" w:unhideWhenUsed="1"/>
     <w:lsdException w:name="No List" w:semiHidden="1" w:unhideWhenUsed="1"/>
     <w:lsdException w:name="Outline List 1" w:semiHidden="1" w:unhideWhenUsed="1"/>
@@ -10709,8 +10741,11 @@
     <w:lsdException w:name="Table Contemporary" w:semiHidden="1" w:unhideWhenUsed="1"/>
     <w:lsdException w:name="Table Elegant" w:semiHidden="1" w:unhideWhenUsed="1"/>
     <w:lsdException w:name="Table Professional" w:semiHidden="1" w:unhideWhenUsed="1"/>
+    <w:lsdException w:name="Table Subtle 1" w:semiHidden="1" w:unhideWhenUsed="1"/>
     <w:lsdException w:name="Table Subtle 2" w:semiHidden="1" w:unhideWhenUsed="1"/>
     <w:lsdException w:name="Table Web 1" w:semiHidden="1" w:unhideWhenUsed="1"/>
+    <w:lsdException w:name="Table Web 2" w:semiHidden="1" w:unhideWhenUsed="1"/>
+    <w:lsdException w:name="Table Web 3" w:semiHidden="1" w:unhideWhenUsed="1"/>
     <w:lsdException w:name="Balloon Text" w:semiHidden="1" w:unhideWhenUsed="1"/>
     <w:lsdException w:name="Table Grid" w:uiPriority="59"/>
     <w:lsdException w:name="Table Theme" w:semiHidden="1" w:unhideWhenUsed="1"/>

</xml_diff>